<commit_message>
complete exersice before submit
</commit_message>
<xml_diff>
--- a/Computer Architecture/Lab5/Bai1.docx
+++ b/Computer Architecture/Lab5/Bai1.docx
@@ -707,8 +707,6 @@
         <w:br/>
         <w:t>01000010000100001010000000000000</w:t>
       </w:r>
-      <w:bookmarkStart w:id="0" w:name="_GoBack"/>
-      <w:bookmarkEnd w:id="0"/>
     </w:p>
     <w:p>
       <w:r>
@@ -977,6 +975,294 @@
       <w:r>
         <w:t xml:space="preserve"> 64 bit.</w:t>
       </w:r>
+    </w:p>
+    <w:p>
+      <w:proofErr w:type="spellStart"/>
+      <w:r>
+        <w:t>Bài</w:t>
+      </w:r>
+      <w:proofErr w:type="spellEnd"/>
+      <w:r>
+        <w:t xml:space="preserve"> 2.Ví </w:t>
+      </w:r>
+      <w:proofErr w:type="spellStart"/>
+      <w:r>
+        <w:t>dụ</w:t>
+      </w:r>
+      <w:proofErr w:type="spellEnd"/>
+      <w:r>
+        <w:t xml:space="preserve"> </w:t>
+      </w:r>
+      <w:proofErr w:type="spellStart"/>
+      <w:r>
+        <w:t>bán</w:t>
+      </w:r>
+      <w:proofErr w:type="spellEnd"/>
+      <w:r>
+        <w:t xml:space="preserve"> </w:t>
+      </w:r>
+      <w:proofErr w:type="spellStart"/>
+      <w:r>
+        <w:t>kính</w:t>
+      </w:r>
+      <w:proofErr w:type="spellEnd"/>
+      <w:r>
+        <w:t xml:space="preserve"> = 3.5 </w:t>
+      </w:r>
+      <w:proofErr w:type="spellStart"/>
+      <w:proofErr w:type="gramStart"/>
+      <w:r>
+        <w:t>chu</w:t>
+      </w:r>
+      <w:proofErr w:type="spellEnd"/>
+      <w:proofErr w:type="gramEnd"/>
+      <w:r>
+        <w:t xml:space="preserve"> vi </w:t>
+      </w:r>
+      <w:proofErr w:type="spellStart"/>
+      <w:r>
+        <w:t>và</w:t>
+      </w:r>
+      <w:proofErr w:type="spellEnd"/>
+      <w:r>
+        <w:t xml:space="preserve"> </w:t>
+      </w:r>
+      <w:proofErr w:type="spellStart"/>
+      <w:r>
+        <w:t>diện</w:t>
+      </w:r>
+      <w:proofErr w:type="spellEnd"/>
+      <w:r>
+        <w:t xml:space="preserve"> </w:t>
+      </w:r>
+      <w:proofErr w:type="spellStart"/>
+      <w:r>
+        <w:t>tích</w:t>
+      </w:r>
+      <w:proofErr w:type="spellEnd"/>
+      <w:r>
+        <w:t xml:space="preserve"> </w:t>
+      </w:r>
+      <w:proofErr w:type="spellStart"/>
+      <w:r>
+        <w:t>là</w:t>
+      </w:r>
+      <w:proofErr w:type="spellEnd"/>
+      <w:r>
+        <w:t>:</w:t>
+      </w:r>
+    </w:p>
+    <w:p>
+      <w:r>
+        <w:drawing>
+          <wp:inline distT="0" distB="0" distL="0" distR="0" wp14:anchorId="2EA91CC4" wp14:editId="69567023">
+            <wp:extent cx="5010849" cy="981212"/>
+            <wp:effectExtent l="0" t="0" r="0" b="9525"/>
+            <wp:docPr id="1" name="Picture 1"/>
+            <wp:cNvGraphicFramePr>
+              <a:graphicFrameLocks xmlns:a="http://schemas.openxmlformats.org/drawingml/2006/main" noChangeAspect="1"/>
+            </wp:cNvGraphicFramePr>
+            <a:graphic xmlns:a="http://schemas.openxmlformats.org/drawingml/2006/main">
+              <a:graphicData uri="http://schemas.openxmlformats.org/drawingml/2006/picture">
+                <pic:pic xmlns:pic="http://schemas.openxmlformats.org/drawingml/2006/picture">
+                  <pic:nvPicPr>
+                    <pic:cNvPr id="1" name=""/>
+                    <pic:cNvPicPr/>
+                  </pic:nvPicPr>
+                  <pic:blipFill>
+                    <a:blip r:embed="rId5"/>
+                    <a:stretch>
+                      <a:fillRect/>
+                    </a:stretch>
+                  </pic:blipFill>
+                  <pic:spPr>
+                    <a:xfrm>
+                      <a:off x="0" y="0"/>
+                      <a:ext cx="5010849" cy="981212"/>
+                    </a:xfrm>
+                    <a:prstGeom prst="rect">
+                      <a:avLst/>
+                    </a:prstGeom>
+                  </pic:spPr>
+                </pic:pic>
+              </a:graphicData>
+            </a:graphic>
+          </wp:inline>
+        </w:drawing>
+      </w:r>
+    </w:p>
+    <w:p>
+      <w:proofErr w:type="spellStart"/>
+      <w:r>
+        <w:t>Bài</w:t>
+      </w:r>
+      <w:proofErr w:type="spellEnd"/>
+      <w:r>
+        <w:t xml:space="preserve"> 3:</w:t>
+      </w:r>
+    </w:p>
+    <w:p>
+      <w:proofErr w:type="spellStart"/>
+      <w:r>
+        <w:t>Nhập</w:t>
+      </w:r>
+      <w:proofErr w:type="spellEnd"/>
+      <w:r>
+        <w:t xml:space="preserve"> </w:t>
+      </w:r>
+      <w:proofErr w:type="spellStart"/>
+      <w:r>
+        <w:t>vào</w:t>
+      </w:r>
+      <w:proofErr w:type="spellEnd"/>
+      <w:r>
+        <w:t xml:space="preserve"> </w:t>
+      </w:r>
+      <w:proofErr w:type="spellStart"/>
+      <w:r>
+        <w:t>dãy</w:t>
+      </w:r>
+      <w:proofErr w:type="spellEnd"/>
+      <w:r>
+        <w:t xml:space="preserve"> 20 </w:t>
+      </w:r>
+      <w:proofErr w:type="spellStart"/>
+      <w:r>
+        <w:t>phần</w:t>
+      </w:r>
+      <w:proofErr w:type="spellEnd"/>
+      <w:r>
+        <w:t xml:space="preserve"> </w:t>
+      </w:r>
+      <w:proofErr w:type="spellStart"/>
+      <w:r>
+        <w:t>tử</w:t>
+      </w:r>
+      <w:proofErr w:type="spellEnd"/>
+      <w:r>
+        <w:t xml:space="preserve"> </w:t>
+      </w:r>
+      <w:proofErr w:type="spellStart"/>
+      <w:r>
+        <w:t>số</w:t>
+      </w:r>
+      <w:proofErr w:type="spellEnd"/>
+      <w:r>
+        <w:t xml:space="preserve"> </w:t>
+      </w:r>
+      <w:proofErr w:type="spellStart"/>
+      <w:r>
+        <w:t>thực</w:t>
+      </w:r>
+      <w:proofErr w:type="spellEnd"/>
+      <w:r>
+        <w:t xml:space="preserve"> </w:t>
+      </w:r>
+      <w:proofErr w:type="spellStart"/>
+      <w:r>
+        <w:t>thì</w:t>
+      </w:r>
+      <w:proofErr w:type="spellEnd"/>
+      <w:r>
+        <w:t xml:space="preserve"> </w:t>
+      </w:r>
+      <w:proofErr w:type="spellStart"/>
+      <w:r>
+        <w:t>số</w:t>
+      </w:r>
+      <w:proofErr w:type="spellEnd"/>
+      <w:r>
+        <w:t xml:space="preserve"> </w:t>
+      </w:r>
+      <w:proofErr w:type="spellStart"/>
+      <w:r>
+        <w:t>nhỏ</w:t>
+      </w:r>
+      <w:proofErr w:type="spellEnd"/>
+      <w:r>
+        <w:t xml:space="preserve"> </w:t>
+      </w:r>
+      <w:proofErr w:type="spellStart"/>
+      <w:r>
+        <w:t>nhất</w:t>
+      </w:r>
+      <w:proofErr w:type="spellEnd"/>
+      <w:r>
+        <w:t xml:space="preserve"> </w:t>
+      </w:r>
+      <w:proofErr w:type="spellStart"/>
+      <w:r>
+        <w:t>và</w:t>
+      </w:r>
+      <w:proofErr w:type="spellEnd"/>
+      <w:r>
+        <w:t xml:space="preserve"> </w:t>
+      </w:r>
+      <w:proofErr w:type="spellStart"/>
+      <w:r>
+        <w:t>lớn</w:t>
+      </w:r>
+      <w:proofErr w:type="spellEnd"/>
+      <w:r>
+        <w:t xml:space="preserve"> </w:t>
+      </w:r>
+      <w:proofErr w:type="spellStart"/>
+      <w:r>
+        <w:t>nhất</w:t>
+      </w:r>
+      <w:proofErr w:type="spellEnd"/>
+      <w:r>
+        <w:t xml:space="preserve"> </w:t>
+      </w:r>
+      <w:proofErr w:type="spellStart"/>
+      <w:r>
+        <w:t>là</w:t>
+      </w:r>
+      <w:proofErr w:type="spellEnd"/>
+      <w:r>
+        <w:t>:</w:t>
+      </w:r>
+    </w:p>
+    <w:p>
+      <w:r>
+        <w:drawing>
+          <wp:inline distT="0" distB="0" distL="0" distR="0" wp14:anchorId="7B5E6293" wp14:editId="247EFE0E">
+            <wp:extent cx="5943600" cy="623570"/>
+            <wp:effectExtent l="0" t="0" r="0" b="5080"/>
+            <wp:docPr id="2" name="Picture 2"/>
+            <wp:cNvGraphicFramePr>
+              <a:graphicFrameLocks xmlns:a="http://schemas.openxmlformats.org/drawingml/2006/main" noChangeAspect="1"/>
+            </wp:cNvGraphicFramePr>
+            <a:graphic xmlns:a="http://schemas.openxmlformats.org/drawingml/2006/main">
+              <a:graphicData uri="http://schemas.openxmlformats.org/drawingml/2006/picture">
+                <pic:pic xmlns:pic="http://schemas.openxmlformats.org/drawingml/2006/picture">
+                  <pic:nvPicPr>
+                    <pic:cNvPr id="1" name=""/>
+                    <pic:cNvPicPr/>
+                  </pic:nvPicPr>
+                  <pic:blipFill>
+                    <a:blip r:embed="rId6"/>
+                    <a:stretch>
+                      <a:fillRect/>
+                    </a:stretch>
+                  </pic:blipFill>
+                  <pic:spPr>
+                    <a:xfrm>
+                      <a:off x="0" y="0"/>
+                      <a:ext cx="5943600" cy="623570"/>
+                    </a:xfrm>
+                    <a:prstGeom prst="rect">
+                      <a:avLst/>
+                    </a:prstGeom>
+                  </pic:spPr>
+                </pic:pic>
+              </a:graphicData>
+            </a:graphic>
+          </wp:inline>
+        </w:drawing>
+      </w:r>
+      <w:bookmarkStart w:id="0" w:name="_GoBack"/>
+      <w:bookmarkEnd w:id="0"/>
     </w:p>
     <w:sectPr>
       <w:pgSz w:w="12240" w:h="15840"/>

</xml_diff>